<commit_message>
Updated Journal entry for week#1
</commit_message>
<xml_diff>
--- a/Journal Entries/Week 1/Vedant_Journal_week#1.docx
+++ b/Journal Entries/Week 1/Vedant_Journal_week#1.docx
@@ -4,169 +4,493 @@
   <w:body>
     <w:p>
       <w:pPr>
-        <w:rPr>
-          <w:b/>
-        </w:rPr>
-      </w:pPr>
-      <w:r>
-        <w:rPr>
-          <w:b/>
-        </w:rPr>
-        <w:t>Journal</w:t>
-      </w:r>
-      <w:r>
-        <w:rPr>
-          <w:b/>
-        </w:rPr>
-        <w:t xml:space="preserve"> Entry-</w:t>
-      </w:r>
-      <w:r>
-        <w:rPr>
-          <w:b/>
-        </w:rPr>
-        <w:t>Week #1</w:t>
-      </w:r>
-    </w:p>
-    <w:p>
-      <w:pPr>
-        <w:rPr>
-          <w:b/>
-        </w:rPr>
-      </w:pPr>
-    </w:p>
-    <w:p>
-      <w:r>
-        <w:t xml:space="preserve">Name: </w:t>
-      </w:r>
-      <w:r>
-        <w:t>Vedant Ulhas Shete</w:t>
-      </w:r>
-    </w:p>
-    <w:p>
-      <w:r>
-        <w:t>SJSU ID: 011412141</w:t>
-      </w:r>
-    </w:p>
-    <w:p>
-      <w:r>
-        <w:t>Github: https://github.com/vedantshete</w:t>
-      </w:r>
-    </w:p>
-    <w:p>
-      <w:pPr>
-        <w:rPr>
-          <w:b/>
-          <w:u w:val="single"/>
-        </w:rPr>
-      </w:pPr>
-    </w:p>
-    <w:p>
-      <w:pPr>
-        <w:rPr>
-          <w:b/>
-        </w:rPr>
-      </w:pPr>
-      <w:r>
-        <w:rPr>
-          <w:b/>
-        </w:rPr>
-        <w:t xml:space="preserve">XP Core Value – </w:t>
-      </w:r>
-      <w:r>
-        <w:rPr>
-          <w:b/>
-        </w:rPr>
-        <w:t>Communication</w:t>
+        <w:ind w:left="100"/>
+        <w:rPr>
+          <w:rFonts w:ascii="Calibri" w:eastAsia="Calibri" w:hAnsi="Calibri" w:cs="Calibri"/>
+          <w:sz w:val="24"/>
+          <w:szCs w:val="24"/>
+        </w:rPr>
+      </w:pPr>
+      <w:r>
+        <w:rPr>
+          <w:rFonts w:ascii="Calibri" w:eastAsia="Calibri" w:hAnsi="Calibri" w:cs="Calibri"/>
+          <w:b/>
+          <w:sz w:val="24"/>
+          <w:szCs w:val="24"/>
+        </w:rPr>
+        <w:t>XP Core Value – Communicatio</w:t>
+      </w:r>
+      <w:r>
+        <w:rPr>
+          <w:rFonts w:ascii="Calibri" w:eastAsia="Calibri" w:hAnsi="Calibri" w:cs="Calibri"/>
+          <w:b/>
+          <w:spacing w:val="1"/>
+          <w:sz w:val="24"/>
+          <w:szCs w:val="24"/>
+        </w:rPr>
+        <w:t>n</w:t>
+      </w:r>
+      <w:r>
+        <w:rPr>
+          <w:rFonts w:ascii="Calibri" w:eastAsia="Calibri" w:hAnsi="Calibri" w:cs="Calibri"/>
+          <w:b/>
+          <w:sz w:val="24"/>
+          <w:szCs w:val="24"/>
+        </w:rPr>
+        <w:t xml:space="preserve"> </w:t>
+      </w:r>
+    </w:p>
+    <w:p>
+      <w:pPr>
+        <w:ind w:left="100"/>
+        <w:rPr>
+          <w:rFonts w:ascii="Calibri" w:eastAsia="Calibri" w:hAnsi="Calibri" w:cs="Calibri"/>
+          <w:b/>
+          <w:sz w:val="24"/>
+          <w:szCs w:val="24"/>
+        </w:rPr>
+      </w:pPr>
+      <w:r>
+        <w:rPr>
+          <w:rFonts w:ascii="Calibri" w:eastAsia="Calibri" w:hAnsi="Calibri" w:cs="Calibri"/>
+          <w:b/>
+          <w:sz w:val="24"/>
+          <w:szCs w:val="24"/>
+        </w:rPr>
+        <w:t xml:space="preserve">Vedant </w:t>
+      </w:r>
+      <w:proofErr w:type="spellStart"/>
+      <w:r>
+        <w:rPr>
+          <w:rFonts w:ascii="Calibri" w:eastAsia="Calibri" w:hAnsi="Calibri" w:cs="Calibri"/>
+          <w:b/>
+          <w:sz w:val="24"/>
+          <w:szCs w:val="24"/>
+        </w:rPr>
+        <w:t>Ulhas</w:t>
+      </w:r>
+      <w:proofErr w:type="spellEnd"/>
+      <w:r>
+        <w:rPr>
+          <w:rFonts w:ascii="Calibri" w:eastAsia="Calibri" w:hAnsi="Calibri" w:cs="Calibri"/>
+          <w:b/>
+          <w:sz w:val="24"/>
+          <w:szCs w:val="24"/>
+        </w:rPr>
+        <w:t xml:space="preserve"> Shete </w:t>
+      </w:r>
+    </w:p>
+    <w:p>
+      <w:pPr>
+        <w:ind w:left="100"/>
+        <w:rPr>
+          <w:rFonts w:ascii="Calibri" w:eastAsia="Calibri" w:hAnsi="Calibri" w:cs="Calibri"/>
+          <w:sz w:val="24"/>
+          <w:szCs w:val="24"/>
+        </w:rPr>
+      </w:pPr>
+    </w:p>
+    <w:p>
+      <w:pPr>
+        <w:ind w:left="100"/>
+        <w:rPr>
+          <w:rFonts w:ascii="Calibri" w:eastAsia="Calibri" w:hAnsi="Calibri" w:cs="Calibri"/>
+          <w:sz w:val="24"/>
+          <w:szCs w:val="24"/>
+        </w:rPr>
+      </w:pPr>
+      <w:r>
+        <w:rPr>
+          <w:rFonts w:ascii="Calibri" w:eastAsia="Calibri" w:hAnsi="Calibri" w:cs="Calibri"/>
+          <w:b/>
+          <w:sz w:val="24"/>
+          <w:szCs w:val="24"/>
+          <w:u w:val="single" w:color="000000"/>
+        </w:rPr>
+        <w:t>09/11/2016 and 09/12/201</w:t>
+      </w:r>
+      <w:r>
+        <w:rPr>
+          <w:rFonts w:ascii="Calibri" w:eastAsia="Calibri" w:hAnsi="Calibri" w:cs="Calibri"/>
+          <w:b/>
+          <w:spacing w:val="1"/>
+          <w:sz w:val="24"/>
+          <w:szCs w:val="24"/>
+          <w:u w:val="single" w:color="000000"/>
+        </w:rPr>
+        <w:t>6</w:t>
+      </w:r>
+      <w:r>
+        <w:rPr>
+          <w:rFonts w:ascii="Calibri" w:eastAsia="Calibri" w:hAnsi="Calibri" w:cs="Calibri"/>
+          <w:b/>
+          <w:sz w:val="24"/>
+          <w:szCs w:val="24"/>
+        </w:rPr>
+        <w:t xml:space="preserve"> </w:t>
+      </w:r>
+    </w:p>
+    <w:p>
+      <w:pPr>
+        <w:spacing w:before="7" w:line="160" w:lineRule="exact"/>
+        <w:rPr>
+          <w:sz w:val="17"/>
+          <w:szCs w:val="17"/>
+        </w:rPr>
+      </w:pPr>
+    </w:p>
+    <w:p>
+      <w:pPr>
+        <w:spacing w:line="259" w:lineRule="auto"/>
+        <w:ind w:left="100" w:right="158"/>
+        <w:rPr>
+          <w:rFonts w:ascii="Calibri" w:eastAsia="Calibri" w:hAnsi="Calibri" w:cs="Calibri"/>
+          <w:sz w:val="24"/>
+          <w:szCs w:val="24"/>
+        </w:rPr>
+        <w:sectPr>
+          <w:footerReference w:type="default" r:id="rId4"/>
+          <w:pgSz w:w="12240" w:h="15840"/>
+          <w:pgMar w:top="1380" w:right="1320" w:bottom="280" w:left="1340" w:header="0" w:footer="0" w:gutter="0"/>
+          <w:cols w:space="720"/>
+        </w:sectPr>
+      </w:pPr>
+      <w:r>
+        <w:rPr>
+          <w:rFonts w:ascii="Calibri" w:eastAsia="Calibri" w:hAnsi="Calibri" w:cs="Calibri"/>
+          <w:sz w:val="24"/>
+          <w:szCs w:val="24"/>
+        </w:rPr>
+        <w:t xml:space="preserve">For the first team meeting everyone was asked to come up with project ideas and team names as well. We had our first meeting on Monday. First we decided to pick up our XP core values and I decided to go with ‘Communication’. We created a mail group for easy communication. Kristina created the Waffle board and after some discussion we came up with some initial and basic ideas such as choosing team name, game ideas, learning </w:t>
+      </w:r>
+      <w:proofErr w:type="spellStart"/>
+      <w:r>
+        <w:rPr>
+          <w:rFonts w:ascii="Calibri" w:eastAsia="Calibri" w:hAnsi="Calibri" w:cs="Calibri"/>
+          <w:sz w:val="24"/>
+          <w:szCs w:val="24"/>
+        </w:rPr>
+        <w:t>Greenfoot</w:t>
+      </w:r>
+      <w:proofErr w:type="spellEnd"/>
+      <w:r>
+        <w:rPr>
+          <w:rFonts w:ascii="Calibri" w:eastAsia="Calibri" w:hAnsi="Calibri" w:cs="Calibri"/>
+          <w:sz w:val="24"/>
+          <w:szCs w:val="24"/>
+        </w:rPr>
+        <w:t xml:space="preserve">, etc. </w:t>
+      </w:r>
+      <w:proofErr w:type="spellStart"/>
+      <w:r>
+        <w:rPr>
+          <w:rFonts w:ascii="Calibri" w:eastAsia="Calibri" w:hAnsi="Calibri" w:cs="Calibri"/>
+          <w:sz w:val="24"/>
+          <w:szCs w:val="24"/>
+        </w:rPr>
+        <w:t>Koushik</w:t>
+      </w:r>
+      <w:proofErr w:type="spellEnd"/>
+      <w:r>
+        <w:rPr>
+          <w:rFonts w:ascii="Calibri" w:eastAsia="Calibri" w:hAnsi="Calibri" w:cs="Calibri"/>
+          <w:sz w:val="24"/>
+          <w:szCs w:val="24"/>
+        </w:rPr>
+        <w:t xml:space="preserve"> created the </w:t>
+      </w:r>
+      <w:proofErr w:type="spellStart"/>
+      <w:r>
+        <w:rPr>
+          <w:rFonts w:ascii="Calibri" w:eastAsia="Calibri" w:hAnsi="Calibri" w:cs="Calibri"/>
+          <w:sz w:val="24"/>
+          <w:szCs w:val="24"/>
+        </w:rPr>
+        <w:t>Github</w:t>
+      </w:r>
+      <w:proofErr w:type="spellEnd"/>
+      <w:r>
+        <w:rPr>
+          <w:rFonts w:ascii="Calibri" w:eastAsia="Calibri" w:hAnsi="Calibri" w:cs="Calibri"/>
+          <w:sz w:val="24"/>
+          <w:szCs w:val="24"/>
+        </w:rPr>
+        <w:t xml:space="preserve"> repository and added all others. We also decided to go for the extra credits, which would need us to test our product with 5 people on campus from non-computer related background. As decided on the first day of forming the group in the class itself, everyone came up with some game idea. Each one of us presented their ideas and we finally chose the one which everyone though was the best but not everyone was fully convinced about the idea so we decided to come up with more ideas in the next meeting. </w:t>
+      </w:r>
+    </w:p>
+    <w:p>
+      <w:pPr>
+        <w:spacing w:before="57" w:line="260" w:lineRule="auto"/>
+        <w:ind w:left="100" w:right="161"/>
+        <w:rPr>
+          <w:rFonts w:ascii="Calibri" w:eastAsia="Calibri" w:hAnsi="Calibri" w:cs="Calibri"/>
+          <w:sz w:val="24"/>
+          <w:szCs w:val="24"/>
+        </w:rPr>
+      </w:pPr>
+      <w:r>
+        <w:rPr>
+          <w:rFonts w:ascii="Calibri" w:eastAsia="Calibri" w:hAnsi="Calibri" w:cs="Calibri"/>
+          <w:sz w:val="24"/>
+          <w:szCs w:val="24"/>
+        </w:rPr>
+        <w:lastRenderedPageBreak/>
+        <w:t xml:space="preserve">Since I chose communication as my XP value, at the end of the meeting I asked everyone about their availability for the team meeting online or in person. We decided that everyone of us will research some more about our individual XP core values in order to make the project development process as smooth as possible. </w:t>
+      </w:r>
+    </w:p>
+    <w:p>
+      <w:pPr>
+        <w:spacing w:before="7" w:line="140" w:lineRule="exact"/>
+        <w:rPr>
+          <w:sz w:val="15"/>
+          <w:szCs w:val="15"/>
+        </w:rPr>
+      </w:pPr>
+    </w:p>
+    <w:p>
+      <w:pPr>
+        <w:ind w:left="100"/>
+        <w:rPr>
+          <w:rFonts w:ascii="Calibri" w:eastAsia="Calibri" w:hAnsi="Calibri" w:cs="Calibri"/>
+          <w:sz w:val="24"/>
+          <w:szCs w:val="24"/>
+        </w:rPr>
+      </w:pPr>
+      <w:r>
+        <w:rPr>
+          <w:rFonts w:ascii="Calibri" w:eastAsia="Calibri" w:hAnsi="Calibri" w:cs="Calibri"/>
+          <w:sz w:val="24"/>
+          <w:szCs w:val="24"/>
+        </w:rPr>
+        <w:t xml:space="preserve">Links: http://kanbantool.com/blog/team-management-communication-is-key </w:t>
+      </w:r>
+    </w:p>
+    <w:p>
+      <w:pPr>
+        <w:spacing w:before="2" w:line="180" w:lineRule="exact"/>
+        <w:rPr>
+          <w:sz w:val="18"/>
+          <w:szCs w:val="18"/>
+        </w:rPr>
+      </w:pPr>
+    </w:p>
+    <w:p>
+      <w:pPr>
+        <w:ind w:left="100"/>
+        <w:rPr>
+          <w:rFonts w:ascii="Calibri" w:eastAsia="Calibri" w:hAnsi="Calibri" w:cs="Calibri"/>
+          <w:sz w:val="24"/>
+          <w:szCs w:val="24"/>
+        </w:rPr>
+      </w:pPr>
+      <w:r>
+        <w:rPr>
+          <w:rFonts w:ascii="Calibri" w:eastAsia="Calibri" w:hAnsi="Calibri" w:cs="Calibri"/>
+          <w:sz w:val="24"/>
+          <w:szCs w:val="24"/>
+        </w:rPr>
+        <w:t xml:space="preserve"> </w:t>
+      </w:r>
+    </w:p>
+    <w:p>
+      <w:pPr>
+        <w:spacing w:before="2" w:line="180" w:lineRule="exact"/>
+        <w:rPr>
+          <w:sz w:val="18"/>
+          <w:szCs w:val="18"/>
+        </w:rPr>
+      </w:pPr>
+    </w:p>
+    <w:p>
+      <w:pPr>
+        <w:ind w:left="100"/>
+        <w:rPr>
+          <w:rFonts w:ascii="Calibri" w:eastAsia="Calibri" w:hAnsi="Calibri" w:cs="Calibri"/>
+          <w:sz w:val="24"/>
+          <w:szCs w:val="24"/>
+        </w:rPr>
+      </w:pPr>
+      <w:r>
+        <w:rPr>
+          <w:rFonts w:ascii="Calibri" w:eastAsia="Calibri" w:hAnsi="Calibri" w:cs="Calibri"/>
+          <w:b/>
+          <w:sz w:val="24"/>
+          <w:szCs w:val="24"/>
+          <w:u w:val="single" w:color="000000"/>
+        </w:rPr>
+        <w:t>09/13/2016 to 09/16/201</w:t>
+      </w:r>
+      <w:r>
+        <w:rPr>
+          <w:rFonts w:ascii="Calibri" w:eastAsia="Calibri" w:hAnsi="Calibri" w:cs="Calibri"/>
+          <w:b/>
+          <w:spacing w:val="1"/>
+          <w:sz w:val="24"/>
+          <w:szCs w:val="24"/>
+          <w:u w:val="single" w:color="000000"/>
+        </w:rPr>
+        <w:t>6</w:t>
+      </w:r>
+      <w:r>
+        <w:rPr>
+          <w:rFonts w:ascii="Calibri" w:eastAsia="Calibri" w:hAnsi="Calibri" w:cs="Calibri"/>
+          <w:b/>
+          <w:sz w:val="24"/>
+          <w:szCs w:val="24"/>
+        </w:rPr>
+        <w:t xml:space="preserve"> </w:t>
+      </w:r>
+    </w:p>
+    <w:p>
+      <w:pPr>
+        <w:spacing w:before="7" w:line="160" w:lineRule="exact"/>
+        <w:rPr>
+          <w:sz w:val="17"/>
+          <w:szCs w:val="17"/>
+        </w:rPr>
+      </w:pPr>
+    </w:p>
+    <w:p>
+      <w:pPr>
+        <w:ind w:left="100"/>
+        <w:rPr>
+          <w:rFonts w:ascii="Calibri" w:eastAsia="Calibri" w:hAnsi="Calibri" w:cs="Calibri"/>
+          <w:sz w:val="24"/>
+          <w:szCs w:val="24"/>
+        </w:rPr>
+      </w:pPr>
+      <w:r>
+        <w:rPr>
+          <w:rFonts w:ascii="Calibri" w:eastAsia="Calibri" w:hAnsi="Calibri" w:cs="Calibri"/>
+          <w:sz w:val="24"/>
+          <w:szCs w:val="24"/>
+        </w:rPr>
+        <w:t xml:space="preserve">I studied more about different game ideas how we could make a game more interactive and fun </w:t>
+      </w:r>
+    </w:p>
+    <w:p>
+      <w:pPr>
+        <w:spacing w:before="24"/>
+        <w:ind w:left="100"/>
+        <w:rPr>
+          <w:rFonts w:ascii="Calibri" w:eastAsia="Calibri" w:hAnsi="Calibri" w:cs="Calibri"/>
+          <w:sz w:val="24"/>
+          <w:szCs w:val="24"/>
+        </w:rPr>
+      </w:pPr>
+      <w:r>
+        <w:rPr>
+          <w:rFonts w:ascii="Calibri" w:eastAsia="Calibri" w:hAnsi="Calibri" w:cs="Calibri"/>
+          <w:sz w:val="24"/>
+          <w:szCs w:val="24"/>
+        </w:rPr>
+        <w:t xml:space="preserve">for the people playing it. I also did some research about my XP value in order to fully </w:t>
+      </w:r>
+    </w:p>
+    <w:p>
+      <w:pPr>
+        <w:spacing w:before="28"/>
+        <w:ind w:left="100"/>
+        <w:rPr>
+          <w:rFonts w:ascii="Calibri" w:eastAsia="Calibri" w:hAnsi="Calibri" w:cs="Calibri"/>
+          <w:sz w:val="24"/>
+          <w:szCs w:val="24"/>
+        </w:rPr>
+      </w:pPr>
+      <w:r>
+        <w:rPr>
+          <w:rFonts w:ascii="Calibri" w:eastAsia="Calibri" w:hAnsi="Calibri" w:cs="Calibri"/>
+          <w:sz w:val="24"/>
+          <w:szCs w:val="24"/>
+        </w:rPr>
+        <w:t xml:space="preserve">understand how my value would help better in the whole process.  </w:t>
+      </w:r>
+    </w:p>
+    <w:p>
+      <w:pPr>
+        <w:spacing w:before="2" w:line="180" w:lineRule="exact"/>
+        <w:rPr>
+          <w:sz w:val="18"/>
+          <w:szCs w:val="18"/>
+        </w:rPr>
+      </w:pPr>
+    </w:p>
+    <w:p>
+      <w:pPr>
+        <w:ind w:left="100"/>
+        <w:rPr>
+          <w:rFonts w:ascii="Calibri" w:eastAsia="Calibri" w:hAnsi="Calibri" w:cs="Calibri"/>
+          <w:sz w:val="24"/>
+          <w:szCs w:val="24"/>
+        </w:rPr>
+      </w:pPr>
+      <w:r>
+        <w:rPr>
+          <w:rFonts w:ascii="Calibri" w:eastAsia="Calibri" w:hAnsi="Calibri" w:cs="Calibri"/>
+          <w:sz w:val="24"/>
+          <w:szCs w:val="24"/>
+        </w:rPr>
+        <w:t xml:space="preserve"> </w:t>
+      </w:r>
+    </w:p>
+    <w:p>
+      <w:pPr>
+        <w:spacing w:before="7" w:line="180" w:lineRule="exact"/>
+        <w:rPr>
+          <w:sz w:val="18"/>
+          <w:szCs w:val="18"/>
+        </w:rPr>
+      </w:pPr>
+    </w:p>
+    <w:p>
+      <w:pPr>
+        <w:ind w:left="100"/>
+        <w:rPr>
+          <w:rFonts w:ascii="Calibri" w:eastAsia="Calibri" w:hAnsi="Calibri" w:cs="Calibri"/>
+          <w:sz w:val="24"/>
+          <w:szCs w:val="24"/>
+        </w:rPr>
+      </w:pPr>
+      <w:r>
+        <w:rPr>
+          <w:rFonts w:ascii="Calibri" w:eastAsia="Calibri" w:hAnsi="Calibri" w:cs="Calibri"/>
+          <w:b/>
+          <w:sz w:val="24"/>
+          <w:szCs w:val="24"/>
+          <w:u w:val="single" w:color="000000"/>
+        </w:rPr>
+        <w:t>09/17/2016</w:t>
+      </w:r>
+      <w:r>
+        <w:rPr>
+          <w:rFonts w:ascii="Calibri" w:eastAsia="Calibri" w:hAnsi="Calibri" w:cs="Calibri"/>
+          <w:b/>
+          <w:sz w:val="24"/>
+          <w:szCs w:val="24"/>
+        </w:rPr>
+        <w:t xml:space="preserve"> </w:t>
+      </w:r>
+    </w:p>
+    <w:p>
+      <w:pPr>
+        <w:spacing w:before="7" w:line="160" w:lineRule="exact"/>
+        <w:rPr>
+          <w:sz w:val="17"/>
+          <w:szCs w:val="17"/>
+        </w:rPr>
+      </w:pPr>
+    </w:p>
+    <w:p>
+      <w:r>
+        <w:rPr>
+          <w:rFonts w:ascii="Calibri" w:eastAsia="Calibri" w:hAnsi="Calibri" w:cs="Calibri"/>
+          <w:sz w:val="24"/>
+          <w:szCs w:val="24"/>
+        </w:rPr>
+        <w:t>As decided in the previous meeting we all met after class. We discussed about project ideas. Some ideas were short-listed, but as my XP value is communication I asked everyone for one final idea and everyone wanted one more day to be 100% sure about it and then we closed the first week’s work.</w:t>
       </w:r>
       <w:bookmarkStart w:id="0" w:name="_GoBack"/>
       <w:bookmarkEnd w:id="0"/>
-    </w:p>
-    <w:p/>
-    <w:p>
-      <w:r>
-        <w:t xml:space="preserve">Communication and team’s input in the early stages is a characteristic of Agile approach. </w:t>
-      </w:r>
-      <w:r>
-        <w:t>This helps in identifying easy mistakes that can occur and see the limitations before too much work is done.</w:t>
-      </w:r>
-      <w:r>
-        <w:t xml:space="preserve"> </w:t>
-      </w:r>
-      <w:r>
-        <w:t>Having a good communication channel enables the team have a sense of being able to address and fix any issues straight away, resulting in lesser delays and surprises.</w:t>
-      </w:r>
-      <w:r>
-        <w:t xml:space="preserve"> Good communication also results in team development.</w:t>
-      </w:r>
-      <w:r>
-        <w:t xml:space="preserve"> There are a few keys points:</w:t>
-      </w:r>
-    </w:p>
-    <w:p>
-      <w:pPr>
-        <w:pStyle w:val="ListParagraph"/>
-        <w:numPr>
-          <w:ilvl w:val="0"/>
-          <w:numId w:val="1"/>
-        </w:numPr>
-      </w:pPr>
-      <w:r>
-        <w:t xml:space="preserve">Goal setting: </w:t>
-      </w:r>
-      <w:r>
-        <w:t xml:space="preserve">Making sure that every member of the team is clear about is his role and knows what all the members </w:t>
-      </w:r>
-      <w:r>
-        <w:t>of the team are working towards, thus avoiding doing unnecessary or incorrect things.</w:t>
-      </w:r>
-    </w:p>
-    <w:p>
-      <w:pPr>
-        <w:pStyle w:val="ListParagraph"/>
-        <w:numPr>
-          <w:ilvl w:val="0"/>
-          <w:numId w:val="1"/>
-        </w:numPr>
-      </w:pPr>
-      <w:r>
-        <w:t>Role modelling: Proper communication from the team leader is important for making sure that all the values are being followed and every member has adopted to his role well. Communication from a leader can be very effective when a misunderstanding has occurred.</w:t>
-      </w:r>
-    </w:p>
-    <w:p>
-      <w:pPr>
-        <w:pStyle w:val="ListParagraph"/>
-        <w:numPr>
-          <w:ilvl w:val="0"/>
-          <w:numId w:val="1"/>
-        </w:numPr>
-      </w:pPr>
-      <w:r>
-        <w:t xml:space="preserve">Team building: </w:t>
-      </w:r>
-      <w:r>
-        <w:t>Team members are encouraged to socialize after hours. Team dinners or lunch or a team picnic can be arranged for this. It helps in building understanding and ease of information delivery among colleagues.</w:t>
-      </w:r>
-    </w:p>
-    <w:p>
-      <w:pPr>
-        <w:pStyle w:val="ListParagraph"/>
-        <w:numPr>
-          <w:ilvl w:val="0"/>
-          <w:numId w:val="1"/>
-        </w:numPr>
-      </w:pPr>
-      <w:r>
-        <w:t xml:space="preserve">Communication barriers: </w:t>
-      </w:r>
-      <w:r>
-        <w:t>Removing communication barriers is one of the most important thing of this characteristic.</w:t>
-      </w:r>
-      <w:r>
-        <w:t xml:space="preserve"> This aims towards ensuring that everyone’s thoughts and opinions are known to all the other team members. </w:t>
-      </w:r>
-      <w:r>
-        <w:t>This also keeps a check on the miscommunication issues.</w:t>
-      </w:r>
     </w:p>
     <w:sectPr>
       <w:pgSz w:w="12240" w:h="15840"/>
@@ -178,98 +502,18 @@
 </w:document>
 </file>
 
-<file path=word/numbering.xml><?xml version="1.0" encoding="utf-8"?>
-<w:numbering xmlns:wpc="http://schemas.microsoft.com/office/word/2010/wordprocessingCanvas" xmlns:mo="http://schemas.microsoft.com/office/mac/office/2008/main" xmlns:mc="http://schemas.openxmlformats.org/markup-compatibility/2006" xmlns:mv="urn:schemas-microsoft-com:mac:vml" xmlns:o="urn:schemas-microsoft-com:office:office" xmlns:r="http://schemas.openxmlformats.org/officeDocument/2006/relationships" xmlns:m="http://schemas.openxmlformats.org/officeDocument/2006/math" xmlns:v="urn:schemas-microsoft-com:vml" xmlns:wp14="http://schemas.microsoft.com/office/word/2010/wordprocessingDrawing" xmlns:wp="http://schemas.openxmlformats.org/drawingml/2006/wordprocessingDrawing" xmlns:w10="urn:schemas-microsoft-com:office:word" xmlns:w="http://schemas.openxmlformats.org/wordprocessingml/2006/main" xmlns:w14="http://schemas.microsoft.com/office/word/2010/wordml" xmlns:w15="http://schemas.microsoft.com/office/word/2012/wordml" xmlns:wpg="http://schemas.microsoft.com/office/word/2010/wordprocessingGroup" xmlns:wpi="http://schemas.microsoft.com/office/word/2010/wordprocessingInk" xmlns:wne="http://schemas.microsoft.com/office/word/2006/wordml" xmlns:wps="http://schemas.microsoft.com/office/word/2010/wordprocessingShape" mc:Ignorable="w14 w15 wp14">
-  <w:abstractNum w:abstractNumId="0">
-    <w:nsid w:val="446C2995"/>
-    <w:multiLevelType w:val="hybridMultilevel"/>
-    <w:tmpl w:val="E9480C76"/>
-    <w:lvl w:ilvl="0" w:tplc="0409000F">
-      <w:start w:val="1"/>
-      <w:numFmt w:val="decimal"/>
-      <w:lvlText w:val="%1."/>
-      <w:lvlJc w:val="left"/>
-      <w:pPr>
-        <w:ind w:left="767" w:hanging="360"/>
-      </w:pPr>
-    </w:lvl>
-    <w:lvl w:ilvl="1" w:tplc="04090019" w:tentative="1">
-      <w:start w:val="1"/>
-      <w:numFmt w:val="lowerLetter"/>
-      <w:lvlText w:val="%2."/>
-      <w:lvlJc w:val="left"/>
-      <w:pPr>
-        <w:ind w:left="1487" w:hanging="360"/>
-      </w:pPr>
-    </w:lvl>
-    <w:lvl w:ilvl="2" w:tplc="0409001B" w:tentative="1">
-      <w:start w:val="1"/>
-      <w:numFmt w:val="lowerRoman"/>
-      <w:lvlText w:val="%3."/>
-      <w:lvlJc w:val="right"/>
-      <w:pPr>
-        <w:ind w:left="2207" w:hanging="180"/>
-      </w:pPr>
-    </w:lvl>
-    <w:lvl w:ilvl="3" w:tplc="0409000F" w:tentative="1">
-      <w:start w:val="1"/>
-      <w:numFmt w:val="decimal"/>
-      <w:lvlText w:val="%4."/>
-      <w:lvlJc w:val="left"/>
-      <w:pPr>
-        <w:ind w:left="2927" w:hanging="360"/>
-      </w:pPr>
-    </w:lvl>
-    <w:lvl w:ilvl="4" w:tplc="04090019" w:tentative="1">
-      <w:start w:val="1"/>
-      <w:numFmt w:val="lowerLetter"/>
-      <w:lvlText w:val="%5."/>
-      <w:lvlJc w:val="left"/>
-      <w:pPr>
-        <w:ind w:left="3647" w:hanging="360"/>
-      </w:pPr>
-    </w:lvl>
-    <w:lvl w:ilvl="5" w:tplc="0409001B" w:tentative="1">
-      <w:start w:val="1"/>
-      <w:numFmt w:val="lowerRoman"/>
-      <w:lvlText w:val="%6."/>
-      <w:lvlJc w:val="right"/>
-      <w:pPr>
-        <w:ind w:left="4367" w:hanging="180"/>
-      </w:pPr>
-    </w:lvl>
-    <w:lvl w:ilvl="6" w:tplc="0409000F" w:tentative="1">
-      <w:start w:val="1"/>
-      <w:numFmt w:val="decimal"/>
-      <w:lvlText w:val="%7."/>
-      <w:lvlJc w:val="left"/>
-      <w:pPr>
-        <w:ind w:left="5087" w:hanging="360"/>
-      </w:pPr>
-    </w:lvl>
-    <w:lvl w:ilvl="7" w:tplc="04090019" w:tentative="1">
-      <w:start w:val="1"/>
-      <w:numFmt w:val="lowerLetter"/>
-      <w:lvlText w:val="%8."/>
-      <w:lvlJc w:val="left"/>
-      <w:pPr>
-        <w:ind w:left="5807" w:hanging="360"/>
-      </w:pPr>
-    </w:lvl>
-    <w:lvl w:ilvl="8" w:tplc="0409001B" w:tentative="1">
-      <w:start w:val="1"/>
-      <w:numFmt w:val="lowerRoman"/>
-      <w:lvlText w:val="%9."/>
-      <w:lvlJc w:val="right"/>
-      <w:pPr>
-        <w:ind w:left="6527" w:hanging="180"/>
-      </w:pPr>
-    </w:lvl>
-  </w:abstractNum>
-  <w:num w:numId="1">
-    <w:abstractNumId w:val="0"/>
-  </w:num>
-</w:numbering>
+<file path=word/footer1.xml><?xml version="1.0" encoding="utf-8"?>
+<w:ftr xmlns:wpc="http://schemas.microsoft.com/office/word/2010/wordprocessingCanvas" xmlns:mo="http://schemas.microsoft.com/office/mac/office/2008/main" xmlns:mc="http://schemas.openxmlformats.org/markup-compatibility/2006" xmlns:mv="urn:schemas-microsoft-com:mac:vml" xmlns:o="urn:schemas-microsoft-com:office:office" xmlns:r="http://schemas.openxmlformats.org/officeDocument/2006/relationships" xmlns:m="http://schemas.openxmlformats.org/officeDocument/2006/math" xmlns:v="urn:schemas-microsoft-com:vml" xmlns:wp14="http://schemas.microsoft.com/office/word/2010/wordprocessingDrawing" xmlns:wp="http://schemas.openxmlformats.org/drawingml/2006/wordprocessingDrawing" xmlns:w10="urn:schemas-microsoft-com:office:word" xmlns:w="http://schemas.openxmlformats.org/wordprocessingml/2006/main" xmlns:w14="http://schemas.microsoft.com/office/word/2010/wordml" xmlns:w15="http://schemas.microsoft.com/office/word/2012/wordml" xmlns:wpg="http://schemas.microsoft.com/office/word/2010/wordprocessingGroup" xmlns:wpi="http://schemas.microsoft.com/office/word/2010/wordprocessingInk" xmlns:wne="http://schemas.microsoft.com/office/word/2006/wordml" xmlns:wps="http://schemas.microsoft.com/office/word/2010/wordprocessingShape" mc:Ignorable="w14 w15 wp14">
+  <w:p>
+    <w:pPr>
+      <w:spacing w:line="0" w:lineRule="atLeast"/>
+      <w:rPr>
+        <w:sz w:val="0"/>
+        <w:szCs w:val="0"/>
+      </w:rPr>
+    </w:pPr>
+  </w:p>
+</w:ftr>
 </file>
 
 <file path=word/styles.xml><?xml version="1.0" encoding="utf-8"?>
@@ -672,6 +916,12 @@
   <w:style w:type="paragraph" w:default="1" w:styleId="Normal">
     <w:name w:val="Normal"/>
     <w:qFormat/>
+    <w:rsid w:val="00CF7C2C"/>
+    <w:rPr>
+      <w:rFonts w:ascii="Times New Roman" w:eastAsia="Times New Roman" w:hAnsi="Times New Roman" w:cs="Times New Roman"/>
+      <w:sz w:val="20"/>
+      <w:szCs w:val="20"/>
+    </w:rPr>
   </w:style>
   <w:style w:type="character" w:default="1" w:styleId="DefaultParagraphFont">
     <w:name w:val="Default Paragraph Font"/>
@@ -699,17 +949,6 @@
     <w:uiPriority w:val="99"/>
     <w:semiHidden/>
     <w:unhideWhenUsed/>
-  </w:style>
-  <w:style w:type="paragraph" w:styleId="ListParagraph">
-    <w:name w:val="List Paragraph"/>
-    <w:basedOn w:val="Normal"/>
-    <w:uiPriority w:val="34"/>
-    <w:qFormat/>
-    <w:rsid w:val="00D769B8"/>
-    <w:pPr>
-      <w:ind w:left="720"/>
-      <w:contextualSpacing/>
-    </w:pPr>
   </w:style>
 </w:styles>
 </file>

</xml_diff>